<commit_message>
Dizajn testa Informacijskog sustava auto škole
Razrada dizajna testa Informacijskog sustava auto škole
</commit_message>
<xml_diff>
--- a/Dokumentacija/ANALIZA RADA POSLOVNE LOGIKE IS AUTOŠKOLE.docx
+++ b/Dokumentacija/ANALIZA RADA POSLOVNE LOGIKE IS AUTOŠKOLE.docx
@@ -7,7 +7,13 @@
         <w:jc w:val="center"/>
       </w:pPr>
       <w:r>
-        <w:t>ANALIZA RADA POSLOVNE LOGIKE IS AUTOŠKOLE</w:t>
+        <w:t>ANALIZA RADA POSLOVNE LOGIKE</w:t>
+      </w:r>
+      <w:r>
+        <w:t xml:space="preserve"> </w:t>
+      </w:r>
+      <w:r>
+        <w:t>IS AUTOŠKOLE</w:t>
       </w:r>
     </w:p>
     <w:p>
@@ -50,6 +56,7 @@
         <w:t>poslovne logike.</w:t>
       </w:r>
     </w:p>
+    <w:p/>
     <w:p>
       <w:r>
         <w:rPr>
@@ -59,7 +66,7 @@
         <w:drawing>
           <wp:inline distT="0" distB="0" distL="0" distR="0">
             <wp:extent cx="5486400" cy="3404616"/>
-            <wp:effectExtent l="19050" t="0" r="0" b="0"/>
+            <wp:effectExtent l="19050" t="19050" r="19050" b="24384"/>
             <wp:docPr id="1" name="Slika 0" descr="ARHITEKTURA IS.jpg"/>
             <wp:cNvGraphicFramePr>
               <a:graphicFrameLocks xmlns:a="http://schemas.openxmlformats.org/drawingml/2006/main" noChangeAspect="1"/>
@@ -72,7 +79,7 @@
                     <pic:cNvPicPr/>
                   </pic:nvPicPr>
                   <pic:blipFill>
-                    <a:blip r:embed="rId4" cstate="print"/>
+                    <a:blip r:embed="rId7" cstate="print"/>
                     <a:stretch>
                       <a:fillRect/>
                     </a:stretch>
@@ -85,6 +92,11 @@
                     <a:prstGeom prst="rect">
                       <a:avLst/>
                     </a:prstGeom>
+                    <a:ln>
+                      <a:solidFill>
+                        <a:schemeClr val="accent1"/>
+                      </a:solidFill>
+                    </a:ln>
                   </pic:spPr>
                 </pic:pic>
               </a:graphicData>
@@ -95,9 +107,16 @@
     </w:p>
     <w:p>
       <w:r>
+        <w:rPr>
+          <w:rStyle w:val="Referencafusnote"/>
+        </w:rPr>
+        <w:footnoteReference w:id="1"/>
+      </w:r>
+      <w:r>
         <w:t>Slika prikazuje slojeve arhitekture informacijskog sustava autoškole</w:t>
       </w:r>
     </w:p>
+    <w:p/>
     <w:p>
       <w:r>
         <w:t>REPREZENTACIJA PODATAKA ZAPOSLENIKA</w:t>
@@ -131,6 +150,11 @@
       <w:pPr>
         <w:jc w:val="left"/>
       </w:pPr>
+    </w:p>
+    <w:p>
+      <w:pPr>
+        <w:jc w:val="left"/>
+      </w:pPr>
       <w:r>
         <w:t>BAZA PODATAKA UPRAVE</w:t>
       </w:r>
@@ -147,7 +171,18 @@
       <w:pPr>
         <w:jc w:val="left"/>
       </w:pPr>
-      <w:r>
+    </w:p>
+    <w:p>
+      <w:pPr>
+        <w:jc w:val="left"/>
+      </w:pPr>
+    </w:p>
+    <w:p>
+      <w:pPr>
+        <w:jc w:val="left"/>
+      </w:pPr>
+      <w:r>
+        <w:lastRenderedPageBreak/>
         <w:t>EMOCIJE U POSLOVNOJ LOGICI</w:t>
       </w:r>
     </w:p>
@@ -192,13 +227,7 @@
       <w:pPr>
         <w:jc w:val="left"/>
       </w:pPr>
-    </w:p>
-    <w:p>
-      <w:pPr>
-        <w:jc w:val="left"/>
-      </w:pPr>
-      <w:r>
-        <w:lastRenderedPageBreak/>
+      <w:r>
         <w:t>NADZOR I VOĐENJE</w:t>
       </w:r>
       <w:r>
@@ -213,8 +242,19 @@
         <w:t>Direktor na osnovu analize reprezentacija korisničkih podataka</w:t>
       </w:r>
       <w:r>
-        <w:t xml:space="preserve"> odlučuje recimo o obimu posla ili kupuje nove aute zaposlenicima i tako nadzire, vodi ili upravlja komforom radnog mjesta recimo instruktora.</w:t>
-      </w:r>
+        <w:t xml:space="preserve"> odlučuje recimo o obimu posla ili kupuje nove </w:t>
+      </w:r>
+      <w:r>
+        <w:t xml:space="preserve">gume ili </w:t>
+      </w:r>
+      <w:r>
+        <w:t>aute zaposlenicima i tako nadzire, vodi ili upravlja komforom radnog mjesta recimo instruktora.</w:t>
+      </w:r>
+    </w:p>
+    <w:p>
+      <w:pPr>
+        <w:jc w:val="left"/>
+      </w:pPr>
     </w:p>
     <w:p>
       <w:pPr>
@@ -242,15 +282,7 @@
       </w:r>
       <w:proofErr w:type="spellEnd"/>
       <w:r>
-        <w:t xml:space="preserve"> modela Informacijskog sustava autoškole temelji se na principu punjenja i </w:t>
-      </w:r>
-      <w:proofErr w:type="spellStart"/>
-      <w:r>
-        <w:t>pražn</w:t>
-      </w:r>
-      <w:proofErr w:type="spellEnd"/>
-      <w:r>
-        <w:t xml:space="preserve"> jenja baze </w:t>
+        <w:t xml:space="preserve"> modela Informacijskog sustava autoškole temelji se na principu punjenja i pražnjenja baze </w:t>
       </w:r>
       <w:proofErr w:type="spellStart"/>
       <w:r>
@@ -281,6 +313,72 @@
     </w:sectPr>
   </w:body>
 </w:document>
+</file>
+
+<file path=word/endnotes.xml><?xml version="1.0" encoding="utf-8"?>
+<w:endnotes xmlns:ve="http://schemas.openxmlformats.org/markup-compatibility/2006" xmlns:o="urn:schemas-microsoft-com:office:office" xmlns:r="http://schemas.openxmlformats.org/officeDocument/2006/relationships" xmlns:m="http://schemas.openxmlformats.org/officeDocument/2006/math" xmlns:v="urn:schemas-microsoft-com:vml" xmlns:wp="http://schemas.openxmlformats.org/drawingml/2006/wordprocessingDrawing" xmlns:w10="urn:schemas-microsoft-com:office:word" xmlns:w="http://schemas.openxmlformats.org/wordprocessingml/2006/main" xmlns:wne="http://schemas.microsoft.com/office/word/2006/wordml">
+  <w:endnote w:type="separator" w:id="-1">
+    <w:p>
+      <w:pPr>
+        <w:spacing w:line="240" w:lineRule="auto"/>
+      </w:pPr>
+      <w:r>
+        <w:separator/>
+      </w:r>
+    </w:p>
+  </w:endnote>
+  <w:endnote w:type="continuationSeparator" w:id="0">
+    <w:p>
+      <w:pPr>
+        <w:spacing w:line="240" w:lineRule="auto"/>
+      </w:pPr>
+      <w:r>
+        <w:continuationSeparator/>
+      </w:r>
+    </w:p>
+  </w:endnote>
+</w:endnotes>
+</file>
+
+<file path=word/footnotes.xml><?xml version="1.0" encoding="utf-8"?>
+<w:footnotes xmlns:ve="http://schemas.openxmlformats.org/markup-compatibility/2006" xmlns:o="urn:schemas-microsoft-com:office:office" xmlns:r="http://schemas.openxmlformats.org/officeDocument/2006/relationships" xmlns:m="http://schemas.openxmlformats.org/officeDocument/2006/math" xmlns:v="urn:schemas-microsoft-com:vml" xmlns:wp="http://schemas.openxmlformats.org/drawingml/2006/wordprocessingDrawing" xmlns:w10="urn:schemas-microsoft-com:office:word" xmlns:w="http://schemas.openxmlformats.org/wordprocessingml/2006/main" xmlns:wne="http://schemas.microsoft.com/office/word/2006/wordml">
+  <w:footnote w:type="separator" w:id="-1">
+    <w:p>
+      <w:pPr>
+        <w:spacing w:line="240" w:lineRule="auto"/>
+      </w:pPr>
+      <w:r>
+        <w:separator/>
+      </w:r>
+    </w:p>
+  </w:footnote>
+  <w:footnote w:type="continuationSeparator" w:id="0">
+    <w:p>
+      <w:pPr>
+        <w:spacing w:line="240" w:lineRule="auto"/>
+      </w:pPr>
+      <w:r>
+        <w:continuationSeparator/>
+      </w:r>
+    </w:p>
+  </w:footnote>
+  <w:footnote w:id="1">
+    <w:p>
+      <w:pPr>
+        <w:pStyle w:val="Tekstfusnote"/>
+      </w:pPr>
+      <w:r>
+        <w:rPr>
+          <w:rStyle w:val="Referencafusnote"/>
+        </w:rPr>
+        <w:footnoteRef/>
+      </w:r>
+      <w:r>
+        <w:t xml:space="preserve"> Izvor: diplomski rad Tomislav Zdunić 2012</w:t>
+      </w:r>
+    </w:p>
+  </w:footnote>
+</w:footnotes>
 </file>
 
 <file path=word/styles.xml><?xml version="1.0" encoding="utf-8"?>
@@ -502,6 +600,45 @@
       <w:rFonts w:ascii="Tahoma" w:hAnsi="Tahoma" w:cs="Tahoma"/>
       <w:sz w:val="16"/>
       <w:szCs w:val="16"/>
+    </w:rPr>
+  </w:style>
+  <w:style w:type="paragraph" w:styleId="Tekstfusnote">
+    <w:name w:val="footnote text"/>
+    <w:basedOn w:val="Normal"/>
+    <w:link w:val="TekstfusnoteChar"/>
+    <w:uiPriority w:val="99"/>
+    <w:semiHidden/>
+    <w:unhideWhenUsed/>
+    <w:rsid w:val="002155B7"/>
+    <w:pPr>
+      <w:spacing w:line="240" w:lineRule="auto"/>
+    </w:pPr>
+    <w:rPr>
+      <w:sz w:val="20"/>
+      <w:szCs w:val="20"/>
+    </w:rPr>
+  </w:style>
+  <w:style w:type="character" w:customStyle="1" w:styleId="TekstfusnoteChar">
+    <w:name w:val="Tekst fusnote Char"/>
+    <w:basedOn w:val="Zadanifontodlomka"/>
+    <w:link w:val="Tekstfusnote"/>
+    <w:uiPriority w:val="99"/>
+    <w:semiHidden/>
+    <w:rsid w:val="002155B7"/>
+    <w:rPr>
+      <w:sz w:val="20"/>
+      <w:szCs w:val="20"/>
+    </w:rPr>
+  </w:style>
+  <w:style w:type="character" w:styleId="Referencafusnote">
+    <w:name w:val="footnote reference"/>
+    <w:basedOn w:val="Zadanifontodlomka"/>
+    <w:uiPriority w:val="99"/>
+    <w:semiHidden/>
+    <w:unhideWhenUsed/>
+    <w:rsid w:val="002155B7"/>
+    <w:rPr>
+      <w:vertAlign w:val="superscript"/>
     </w:rPr>
   </w:style>
 </w:styles>
@@ -766,4 +903,16 @@
     </a:ext>
   </a:extLst>
 </a:theme>
+</file>
+
+<file path=customXml/item1.xml><?xml version="1.0" encoding="utf-8"?>
+<b:Sources xmlns:b="http://schemas.openxmlformats.org/officeDocument/2006/bibliography" xmlns="http://schemas.openxmlformats.org/officeDocument/2006/bibliography" SelectedStyle="\APA.XSL" StyleName="APA Fifth Edition"/>
+</file>
+
+<file path=customXml/itemProps1.xml><?xml version="1.0" encoding="utf-8"?>
+<ds:datastoreItem xmlns:ds="http://schemas.openxmlformats.org/officeDocument/2006/customXml" ds:itemID="{D4C752B1-AEAC-4157-A48C-EF282AD7ADC1}">
+  <ds:schemaRefs>
+    <ds:schemaRef ds:uri="http://schemas.openxmlformats.org/officeDocument/2006/bibliography"/>
+  </ds:schemaRefs>
+</ds:datastoreItem>
 </file>
</xml_diff>